<commit_message>
add to abrbIrVa a few words
</commit_message>
<xml_diff>
--- a/2document.docx
+++ b/2document.docx
@@ -5,7 +5,7 @@
     <w:p>
       <w:pPr>
         <w:rPr>
-          <w:lang w:val="ru-RU"/>
+          <w:lang w:val="en-US"/>
         </w:rPr>
       </w:pPr>
       <w:r>
@@ -13,6 +13,25 @@
           <w:lang w:val="ru-RU"/>
         </w:rPr>
         <w:t>Абрыгва</w:t>
+      </w:r>
+    </w:p>
+    <w:p>
+      <w:pPr>
+        <w:rPr>
+          <w:lang w:val="en-US"/>
+        </w:rPr>
+      </w:pPr>
+      <w:r>
+        <w:rPr>
+          <w:lang w:val="ru-RU"/>
+        </w:rPr>
+        <w:t>Абрыгва 1234</w:t>
+      </w:r>
+      <w:r>
+        <w:rPr>
+          <w:lang w:val="en-US"/>
+        </w:rPr>
+        <w:t>5</w:t>
       </w:r>
       <w:bookmarkStart w:id="0" w:name="_GoBack"/>
       <w:bookmarkEnd w:id="0"/>

</xml_diff>

<commit_message>
Im in main branch now
</commit_message>
<xml_diff>
--- a/2document.docx
+++ b/2document.docx
@@ -13,6 +13,25 @@
           <w:lang w:val="ru-RU"/>
         </w:rPr>
         <w:t>Сейчас я нахожусь в первой ветке</w:t>
+      </w:r>
+    </w:p>
+    <w:p>
+      <w:pPr>
+        <w:rPr>
+          <w:lang w:val="en-US"/>
+        </w:rPr>
+      </w:pPr>
+      <w:r>
+        <w:rPr>
+          <w:lang w:val="ru-RU"/>
+        </w:rPr>
+        <w:t xml:space="preserve">Ветка называется </w:t>
+      </w:r>
+      <w:r>
+        <w:rPr>
+          <w:lang w:val="en-US"/>
+        </w:rPr>
+        <w:t>main</w:t>
       </w:r>
       <w:bookmarkStart w:id="0" w:name="_GoBack"/>
       <w:bookmarkEnd w:id="0"/>

</xml_diff>